<commit_message>
tdf#97648 ooxmlimport: implement horizontal adjustment
In particular, MSO's horizontal lines can be centered/left/right.
These are imported AS_CHAR, and so the horizontal attribute then
needs to be applied at the paragraph level to take effect.

Change-Id: I4bbf51f1627c74f82602abd4aeadc1eeb7824cdc
</commit_message>
<xml_diff>
--- a/sw/qa/extras/ooxmlexport/data/tdf97648_relativeWidth.docx
+++ b/sw/qa/extras/ooxmlexport/data/tdf97648_relativeWidth.docx
@@ -4,7 +4,6 @@
   <w:body>
     <w:p>
       <w:pPr>
-        <w:jc w:val="center"/>
         <w:rPr>
           <w:rFonts w:ascii="Times New Roman" w:hAnsi="Times New Roman"/>
           <w:i/>
@@ -16,6 +15,19 @@
       </w:pPr>
       <w:bookmarkStart w:id="0" w:name="_GoBack"/>
       <w:bookmarkEnd w:id="0"/>
+    </w:p>
+    <w:p>
+      <w:pPr>
+        <w:jc w:val="center"/>
+        <w:rPr>
+          <w:rFonts w:ascii="Times New Roman" w:hAnsi="Times New Roman"/>
+          <w:i/>
+          <w:iCs/>
+          <w:color w:val="000000"/>
+          <w:spacing w:val="-1"/>
+          <w:lang w:val="en-US"/>
+        </w:rPr>
+      </w:pPr>
       <w:r>
         <w:rPr>
           <w:rFonts w:ascii="Times New Roman" w:hAnsi="Times New Roman"/>
@@ -37,7 +49,7 @@
           <w:lang w:val="en-US"/>
         </w:rPr>
         <w:pict>
-          <v:rect id="100percent" style="width:453.4pt;height:1.5pt" o:hralign="center" o:hrstd="t" o:hr="t" fillcolor="#aca899" stroked="f"/>
+          <v:rect id="_x0000_i1025" style="width:0;height:1.5pt" o:hralign="center" o:hrstd="t" o:hr="t" fillcolor="#aca899" stroked="f"/>
         </w:pict>
       </w:r>
     </w:p>
@@ -89,7 +101,7 @@
           <w:lang w:val="en-US"/>
         </w:rPr>
         <w:pict>
-          <v:rect id="50percent" style="width:226.8pt;height:1.5pt" o:hrpct="500" o:hralign="center" o:hrstd="t" o:hr="t" fillcolor="#aca899" stroked="f"/>
+          <v:rect id="_x0000_i1026" style="width:226.8pt;height:1.5pt" o:hrpct="500" o:hralign="center" o:hrstd="t" o:hr="t" fillcolor="#aca899" stroked="f"/>
         </w:pict>
       </w:r>
     </w:p>
@@ -144,7 +156,7 @@
           <w:lang w:val="en-US"/>
         </w:rPr>
         <w:pict>
-          <v:rect id="25percent" style="width:113.4pt;height:1.5pt" o:hrpct="250" o:hralign="right" o:hrstd="t" o:hr="t" fillcolor="#aca899" stroked="f"/>
+          <v:rect id="_x0000_i1027" style="width:113.4pt;height:1.5pt" o:hrpct="250" o:hralign="right" o:hrstd="t" o:hr="t" fillcolor="#aca899" stroked="f"/>
         </w:pict>
       </w:r>
     </w:p>
@@ -193,7 +205,7 @@
           <w:lang w:val="en-US"/>
         </w:rPr>
         <w:pict>
-          <v:rect id="10percent" style="width:45.35pt;height:1.5pt" o:hrpct="100" o:hrstd="t" o:hr="t" fillcolor="#aca899" stroked="f"/>
+          <v:rect id="_x0000_i1028" style="width:45.35pt;height:1.5pt" o:hrpct="100" o:hrstd="t" o:hr="t" fillcolor="#aca899" stroked="f"/>
         </w:pict>
       </w:r>
     </w:p>
@@ -205,7 +217,7 @@
       <w:headerReference w:type="first" r:id="rId10"/>
       <w:footerReference w:type="first" r:id="rId11"/>
       <w:pgSz w:w="11907" w:h="8391" w:orient="landscape" w:code="11"/>
-      <w:pgMar w:top="1417" w:right="1417" w:bottom="1417" w:left="1134" w:header="708" w:footer="708" w:gutter="0"/>
+      <w:pgMar w:top="567" w:right="567" w:bottom="567" w:left="567" w:header="709" w:footer="709" w:gutter="0"/>
       <w:cols w:space="708"/>
       <w:docGrid w:linePitch="360"/>
     </w:sectPr>
@@ -306,37 +318,6 @@
     <w:pPr>
       <w:pStyle w:val="Header"/>
     </w:pPr>
-    <w:r>
-      <w:rPr>
-        <w:noProof/>
-        <w:lang w:eastAsia="de-DE"/>
-      </w:rPr>
-      <w:pict>
-        <v:shapetype id="_x0000_t75" coordsize="21600,21600" o:spt="75" o:preferrelative="t" path="m@4@5l@4@11@9@11@9@5xe" filled="f" stroked="f">
-          <v:stroke joinstyle="miter"/>
-          <v:formulas>
-            <v:f eqn="if lineDrawn pixelLineWidth 0"/>
-            <v:f eqn="sum @0 1 0"/>
-            <v:f eqn="sum 0 0 @1"/>
-            <v:f eqn="prod @2 1 2"/>
-            <v:f eqn="prod @3 21600 pixelWidth"/>
-            <v:f eqn="prod @3 21600 pixelHeight"/>
-            <v:f eqn="sum @0 0 1"/>
-            <v:f eqn="prod @6 1 2"/>
-            <v:f eqn="prod @7 21600 pixelWidth"/>
-            <v:f eqn="sum @8 21600 0"/>
-            <v:f eqn="prod @7 21600 pixelHeight"/>
-            <v:f eqn="sum @10 21600 0"/>
-          </v:formulas>
-          <v:path o:extrusionok="f" gradientshapeok="t" o:connecttype="rect"/>
-          <o:lock v:ext="edit" aspectratio="t"/>
-        </v:shapetype>
-        <v:shape id="WordPictureWatermark190438221" o:spid="_x0000_s2050" type="#_x0000_t75" style="position:absolute;margin-left:0;margin-top:0;width:453.1pt;height:88.5pt;z-index:-251658240;mso-position-horizontal:center;mso-position-horizontal-relative:margin;mso-position-vertical:center;mso-position-vertical-relative:margin" o:allowincell="f">
-          <v:imagedata r:id="rId1" o:title="homepagelogo" gain="19661f" blacklevel="22938f"/>
-          <w10:wrap anchorx="margin" anchory="margin"/>
-        </v:shape>
-      </w:pict>
-    </w:r>
   </w:p>
 </w:hdr>
 </file>
@@ -357,37 +338,6 @@
     <w:pPr>
       <w:pStyle w:val="Header"/>
     </w:pPr>
-    <w:r>
-      <w:rPr>
-        <w:noProof/>
-        <w:lang w:eastAsia="de-DE"/>
-      </w:rPr>
-      <w:pict>
-        <v:shapetype id="_x0000_t75" coordsize="21600,21600" o:spt="75" o:preferrelative="t" path="m@4@5l@4@11@9@11@9@5xe" filled="f" stroked="f">
-          <v:stroke joinstyle="miter"/>
-          <v:formulas>
-            <v:f eqn="if lineDrawn pixelLineWidth 0"/>
-            <v:f eqn="sum @0 1 0"/>
-            <v:f eqn="sum 0 0 @1"/>
-            <v:f eqn="prod @2 1 2"/>
-            <v:f eqn="prod @3 21600 pixelWidth"/>
-            <v:f eqn="prod @3 21600 pixelHeight"/>
-            <v:f eqn="sum @0 0 1"/>
-            <v:f eqn="prod @6 1 2"/>
-            <v:f eqn="prod @7 21600 pixelWidth"/>
-            <v:f eqn="sum @8 21600 0"/>
-            <v:f eqn="prod @7 21600 pixelHeight"/>
-            <v:f eqn="sum @10 21600 0"/>
-          </v:formulas>
-          <v:path o:extrusionok="f" gradientshapeok="t" o:connecttype="rect"/>
-          <o:lock v:ext="edit" aspectratio="t"/>
-        </v:shapetype>
-        <v:shape id="WordPictureWatermark190438220" o:spid="_x0000_s2049" type="#_x0000_t75" style="position:absolute;margin-left:0;margin-top:0;width:453.1pt;height:88.5pt;z-index:-251659264;mso-position-horizontal:center;mso-position-horizontal-relative:margin;mso-position-vertical:center;mso-position-vertical-relative:margin" o:allowincell="f">
-          <v:imagedata r:id="rId1" o:title="homepagelogo" gain="19661f" blacklevel="22938f"/>
-          <w10:wrap anchorx="margin" anchory="margin"/>
-        </v:shape>
-      </w:pict>
-    </w:r>
   </w:p>
 </w:hdr>
 </file>

</xml_diff>

<commit_message>
tdf#97648 ooxmlimport: horizontal line's horiOrient
Although LO won't currently do anything with this property
(because o:hr is improperly imported AS_CHAR), at least
import and assign the property so that it is there for
the future if o:hr is changed from AS_CHAR to AT_*.

o:hr probably ought to be AT_CHAR, with no wrapping. However,
simply doing that wraps text the wrong way (always underneath)
which seems to be a LO limitation of not putting preceeding
chars above an AT_CHAR fly. So that's why I'm not implementing
that.

Also removing the related note I modified in RTFimport since
those tests are already working without this fix. Not enabling
those tests since I haven't looked into why they work, or
why they were added as disabled in the first place.

Change-Id: I4aec99d3976c6d461715dba304cdf9ad98ab12b6
</commit_message>
<xml_diff>
--- a/sw/qa/extras/ooxmlexport/data/tdf97648_relativeWidth.docx
+++ b/sw/qa/extras/ooxmlexport/data/tdf97648_relativeWidth.docx
@@ -186,6 +186,17 @@
           <w:spacing w:val="-1"/>
           <w:lang w:val="en-US"/>
         </w:rPr>
+        <w:t>while the text is left aligned and above the line</w:t>
+      </w:r>
+      <w:r>
+        <w:rPr>
+          <w:rFonts w:ascii="Times New Roman" w:hAnsi="Times New Roman"/>
+          <w:i/>
+          <w:iCs/>
+          <w:color w:val="000000"/>
+          <w:spacing w:val="-1"/>
+          <w:lang w:val="en-US"/>
+        </w:rPr>
         <w:pict>
           <v:rect id="_x0000_i1027" style="width:113.4pt;height:1.5pt" o:hrpct="250" o:hralign="right" o:hrstd="t" o:hr="t" fillcolor="#aca899" stroked="f"/>
         </w:pict>
@@ -222,6 +233,7 @@
         <w:tabs>
           <w:tab w:val="left" w:pos="1245"/>
         </w:tabs>
+        <w:jc w:val="right"/>
         <w:rPr>
           <w:rFonts w:ascii="Times New Roman" w:hAnsi="Times New Roman"/>
           <w:i/>
@@ -243,6 +255,17 @@
         <w:pict>
           <v:rect id="_x0000_i1028" style="width:45.35pt;height:1.5pt" o:hrpct="100" o:hrstd="t" o:hr="t" fillcolor="#aca899" stroked="f"/>
         </w:pict>
+      </w:r>
+      <w:r>
+        <w:rPr>
+          <w:rFonts w:ascii="Times New Roman" w:hAnsi="Times New Roman"/>
+          <w:i/>
+          <w:iCs/>
+          <w:color w:val="000000"/>
+          <w:spacing w:val="-1"/>
+          <w:lang w:val="en-US"/>
+        </w:rPr>
+        <w:t>while the paragraph text is right aligned and below the line</w:t>
       </w:r>
     </w:p>
     <w:p>

</xml_diff>